<commit_message>
add interface in inputs for merge operation
</commit_message>
<xml_diff>
--- a/documents/tesis_Aaron.docx
+++ b/documents/tesis_Aaron.docx
@@ -22811,10 +22811,10 @@
             <v:path o:extrusionok="f" gradientshapeok="t" o:connecttype="rect"/>
             <o:lock v:ext="edit" aspectratio="t"/>
           </v:shapetype>
-          <v:shape id="_x0000_i1025" type="#_x0000_t75" style="width:190pt;height:275pt" o:ole="">
+          <v:shape id="_x0000_i1025" type="#_x0000_t75" style="width:190.15pt;height:275.1pt" o:ole="">
             <v:imagedata r:id="rId20" o:title=""/>
           </v:shape>
-          <o:OLEObject Type="Embed" ProgID="Visio.Drawing.15" ShapeID="_x0000_i1025" DrawAspect="Content" ObjectID="_1690618139" r:id="rId21"/>
+          <o:OLEObject Type="Embed" ProgID="Visio.Drawing.15" ShapeID="_x0000_i1025" DrawAspect="Content" ObjectID="_1690753504" r:id="rId21"/>
         </w:object>
       </w:r>
     </w:p>
@@ -25317,21 +25317,21 @@
       <w:r>
         <w:rPr>
           <w:rFonts w:cs="Arial"/>
-          <w:lang w:val="es-419"/>
+          <w:lang w:val="en-US"/>
         </w:rPr>
         <w:t>5</w:t>
       </w:r>
       <w:r>
         <w:rPr>
           <w:rFonts w:cs="Arial"/>
-          <w:lang w:val="es-419"/>
+          <w:lang w:val="en-US"/>
         </w:rPr>
         <w:t>.</w:t>
       </w:r>
       <w:r>
         <w:rPr>
           <w:rFonts w:cs="Arial"/>
-          <w:lang w:val="es-419"/>
+          <w:lang w:val="en-US"/>
         </w:rPr>
         <w:tab/>
       </w:r>
@@ -25347,9 +25347,16 @@
       <w:r>
         <w:rPr>
           <w:rFonts w:cs="Arial"/>
-          <w:lang w:val="es-419"/>
-        </w:rPr>
-        <w:t xml:space="preserve"> = </w:t>
+          <w:lang w:val="en-US"/>
+        </w:rPr>
+        <w:t xml:space="preserve"> </w:t>
+      </w:r>
+      <w:r>
+        <w:rPr>
+          <w:rFonts w:cs="Arial"/>
+          <w:lang w:val="es-419"/>
+        </w:rPr>
+        <w:t xml:space="preserve">= </w:t>
       </w:r>
       <m:oMath>
         <m:sSub>
@@ -31931,25 +31938,7 @@
         <w:rPr>
           <w:rFonts w:cs="Arial"/>
         </w:rPr>
-        <w:t>que servirán te interfaz para la conexión</w:t>
-      </w:r>
-      <w:r>
-        <w:rPr>
-          <w:rFonts w:cs="Arial"/>
-        </w:rPr>
-        <w:t xml:space="preserve"> con otros módulos cuando sea integrado en el receptor</w:t>
-      </w:r>
-      <w:r>
-        <w:rPr>
-          <w:rFonts w:cs="Arial"/>
-        </w:rPr>
-        <w:t>.</w:t>
-      </w:r>
-      <w:r>
-        <w:rPr>
-          <w:rFonts w:cs="Arial"/>
-        </w:rPr>
-        <w:t xml:space="preserve"> </w:t>
+        <w:t xml:space="preserve">que servirán te interfaz para la conexión con otros módulos cuando sea integrado en el receptor. </w:t>
       </w:r>
       <w:r>
         <w:rPr>
@@ -34175,14 +34164,7 @@
                         <w:rFonts w:ascii="Cambria Math" w:hAnsi="Cambria Math"/>
                         <w:lang w:val="es-419"/>
                       </w:rPr>
-                      <m:t>(</m:t>
-                    </m:r>
-                    <m:r>
-                      <w:rPr>
-                        <w:rFonts w:ascii="Cambria Math" w:hAnsi="Cambria Math"/>
-                        <w:lang w:val="es-419"/>
-                      </w:rPr>
-                      <m:t>a</m:t>
+                      <m:t>(a</m:t>
                     </m:r>
                   </m:e>
                   <m:sup>
@@ -36035,7 +36017,7 @@
         <w:spacing w:line="360" w:lineRule="auto"/>
         <w:rPr>
           <w:rFonts w:cs="Arial"/>
-          <w:lang w:val="en-US"/>
+          <w:lang w:val="es-419"/>
         </w:rPr>
       </w:pPr>
     </w:p>
@@ -42348,6 +42330,7 @@
   <w:style w:type="character" w:default="1" w:styleId="Fuentedeprrafopredeter">
     <w:name w:val="Default Paragraph Font"/>
     <w:uiPriority w:val="1"/>
+    <w:semiHidden/>
     <w:unhideWhenUsed/>
   </w:style>
   <w:style w:type="table" w:default="1" w:styleId="Tablanormal">
@@ -43041,28 +43024,28 @@
 </file>
 
 <file path=customXml/item1.xml><?xml version="1.0" encoding="utf-8"?>
-<b:Sources xmlns:b="http://schemas.openxmlformats.org/officeDocument/2006/bibliography" xmlns="http://schemas.openxmlformats.org/officeDocument/2006/bibliography" SelectedStyle="\APASixthEditionOfficeOnline.xsl" StyleName="APA" Version="6"/>
-</file>
-
-<file path=customXml/item2.xml><?xml version="1.0" encoding="utf-8"?>
 <go:gDocsCustomXmlDataStorage xmlns:go="http://customooxmlschemas.google.com/" xmlns:r="http://schemas.openxmlformats.org/officeDocument/2006/relationships">
   <go:docsCustomData xmlns:go="http://customooxmlschemas.google.com/" roundtripDataSignature="AMtx7mi3qws/No25BOzKXYd89+Cuk8LKdQ==">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</go:docsCustomData>
 </go:gDocsCustomXmlDataStorage>
 </file>
 
-<file path=customXml/itemProps1.xml><?xml version="1.0" encoding="utf-8"?>
-<ds:datastoreItem xmlns:ds="http://schemas.openxmlformats.org/officeDocument/2006/customXml" ds:itemID="{9992EDFF-1A5F-474E-A2A8-E6B5BECFB014}">
-  <ds:schemaRefs>
-    <ds:schemaRef ds:uri="http://schemas.openxmlformats.org/officeDocument/2006/bibliography"/>
-  </ds:schemaRefs>
-</ds:datastoreItem>
+<file path=customXml/item2.xml><?xml version="1.0" encoding="utf-8"?>
+<b:Sources xmlns:b="http://schemas.openxmlformats.org/officeDocument/2006/bibliography" xmlns="http://schemas.openxmlformats.org/officeDocument/2006/bibliography" SelectedStyle="\APASixthEditionOfficeOnline.xsl" StyleName="APA" Version="6"/>
 </file>
 
-<file path=customXml/itemProps2.xml><?xml version="1.0" encoding="utf-8"?>
+<file path=customXml/itemProps1.xml><?xml version="1.0" encoding="utf-8"?>
 <ds:datastoreItem xmlns:ds="http://schemas.openxmlformats.org/officeDocument/2006/customXml" ds:itemID="{11111111-1234-1234-1234-123412341234}">
   <ds:schemaRefs>
     <ds:schemaRef ds:uri="http://customooxmlschemas.google.com/"/>
     <ds:schemaRef ds:uri="http://schemas.openxmlformats.org/officeDocument/2006/relationships"/>
   </ds:schemaRefs>
 </ds:datastoreItem>
+</file>
+
+<file path=customXml/itemProps2.xml><?xml version="1.0" encoding="utf-8"?>
+<ds:datastoreItem xmlns:ds="http://schemas.openxmlformats.org/officeDocument/2006/customXml" ds:itemID="{9992EDFF-1A5F-474E-A2A8-E6B5BECFB014}">
+  <ds:schemaRefs>
+    <ds:schemaRef ds:uri="http://schemas.openxmlformats.org/officeDocument/2006/bibliography"/>
+  </ds:schemaRefs>
+</ds:datastoreItem>
 </file>
</xml_diff>